<commit_message>
Changed median IQR to mean SE
</commit_message>
<xml_diff>
--- a/docs/quarto/index.docx
+++ b/docs/quarto/index.docx
@@ -1005,55 +1005,55 @@
                 <w:rFonts w:ascii="Calibri" w:hAnsi="Calibri"/>
                 <w:sz w:val="20"/>
               </w:rPr>
-              <w:t xml:space="default">56 (49 – 61)</w:t>
-            </w:r>
-          </w:p>
-        </w:tc>
-        <w:tc>
-          <w:tcPr>
-            <w:tcBorders>
-              <w:top w:val="single" w:space="0" w:color="D3D3D3"/>
-              <w:bottom w:val="single" w:space="0" w:color="D3D3D3"/>
-              <w:start w:val="single" w:space="0" w:color="D3D3D3"/>
-              <w:end w:val="single" w:space="0" w:color="D3D3D3"/>
-            </w:tcBorders>
-          </w:tcPr>
-          <w:p>
-            <w:pPr>
-              <w:spacing w:before="0" w:after="60"/>
-              <w:keepNext/>
-              <w:jc w:val="center"/>
-            </w:pPr>
-            <w:r>
-              <w:rPr>
-                <w:rFonts w:ascii="Calibri" w:hAnsi="Calibri"/>
-                <w:sz w:val="20"/>
-              </w:rPr>
-              <w:t xml:space="default">55 (48 – 60)</w:t>
-            </w:r>
-          </w:p>
-        </w:tc>
-        <w:tc>
-          <w:tcPr>
-            <w:tcBorders>
-              <w:top w:val="single" w:space="0" w:color="D3D3D3"/>
-              <w:bottom w:val="single" w:space="0" w:color="D3D3D3"/>
-              <w:start w:val="single" w:space="0" w:color="D3D3D3"/>
-              <w:end w:val="single" w:space="0" w:color="D3D3D3"/>
-            </w:tcBorders>
-          </w:tcPr>
-          <w:p>
-            <w:pPr>
-              <w:spacing w:before="0" w:after="60"/>
-              <w:keepNext/>
-              <w:jc w:val="center"/>
-            </w:pPr>
-            <w:r>
-              <w:rPr>
-                <w:rFonts w:ascii="Calibri" w:hAnsi="Calibri"/>
-                <w:sz w:val="20"/>
-              </w:rPr>
-              <w:t xml:space="default">53 (44 – 60)</w:t>
+              <w:t xml:space="default">54 (1)</w:t>
+            </w:r>
+          </w:p>
+        </w:tc>
+        <w:tc>
+          <w:tcPr>
+            <w:tcBorders>
+              <w:top w:val="single" w:space="0" w:color="D3D3D3"/>
+              <w:bottom w:val="single" w:space="0" w:color="D3D3D3"/>
+              <w:start w:val="single" w:space="0" w:color="D3D3D3"/>
+              <w:end w:val="single" w:space="0" w:color="D3D3D3"/>
+            </w:tcBorders>
+          </w:tcPr>
+          <w:p>
+            <w:pPr>
+              <w:spacing w:before="0" w:after="60"/>
+              <w:keepNext/>
+              <w:jc w:val="center"/>
+            </w:pPr>
+            <w:r>
+              <w:rPr>
+                <w:rFonts w:ascii="Calibri" w:hAnsi="Calibri"/>
+                <w:sz w:val="20"/>
+              </w:rPr>
+              <w:t xml:space="default">52 (1)</w:t>
+            </w:r>
+          </w:p>
+        </w:tc>
+        <w:tc>
+          <w:tcPr>
+            <w:tcBorders>
+              <w:top w:val="single" w:space="0" w:color="D3D3D3"/>
+              <w:bottom w:val="single" w:space="0" w:color="D3D3D3"/>
+              <w:start w:val="single" w:space="0" w:color="D3D3D3"/>
+              <w:end w:val="single" w:space="0" w:color="D3D3D3"/>
+            </w:tcBorders>
+          </w:tcPr>
+          <w:p>
+            <w:pPr>
+              <w:spacing w:before="0" w:after="60"/>
+              <w:keepNext/>
+              <w:jc w:val="center"/>
+            </w:pPr>
+            <w:r>
+              <w:rPr>
+                <w:rFonts w:ascii="Calibri" w:hAnsi="Calibri"/>
+                <w:sz w:val="20"/>
+              </w:rPr>
+              <w:t xml:space="default">51 (1)</w:t>
             </w:r>
           </w:p>
         </w:tc>
@@ -1101,7 +1101,7 @@
                 <w:rFonts w:ascii="Calibri" w:hAnsi="Calibri"/>
                 <w:sz w:val="20"/>
               </w:rPr>
-              <w:t xml:space="default">56 (48 – 61)</w:t>
+              <w:t xml:space="default">53 (0)</w:t>
             </w:r>
           </w:p>
         </w:tc>
@@ -5901,7 +5901,7 @@
                 <w:rFonts w:ascii="Calibri" w:hAnsi="Calibri"/>
                 <w:sz w:val="20"/>
               </w:rPr>
-              <w:t xml:space="default">n (unweighted) (%); Median (Q1 – Q3)</w:t>
+              <w:t xml:space="default">n (unweighted) (%); Mean (SE)</w:t>
             </w:r>
           </w:p>
         </w:tc>
@@ -6433,55 +6433,55 @@
                 <w:rFonts w:ascii="Calibri" w:hAnsi="Calibri"/>
                 <w:sz w:val="20"/>
               </w:rPr>
-              <w:t xml:space="default">122 (112 – 134)</w:t>
-            </w:r>
-          </w:p>
-        </w:tc>
-        <w:tc>
-          <w:tcPr>
-            <w:tcBorders>
-              <w:top w:val="single" w:space="0" w:color="D3D3D3"/>
-              <w:bottom w:val="single" w:space="0" w:color="D3D3D3"/>
-              <w:start w:val="single" w:space="0" w:color="D3D3D3"/>
-              <w:end w:val="single" w:space="0" w:color="D3D3D3"/>
-            </w:tcBorders>
-          </w:tcPr>
-          <w:p>
-            <w:pPr>
-              <w:spacing w:before="0" w:after="60"/>
-              <w:keepNext/>
-              <w:jc w:val="center"/>
-            </w:pPr>
-            <w:r>
-              <w:rPr>
-                <w:rFonts w:ascii="Calibri" w:hAnsi="Calibri"/>
-                <w:sz w:val="20"/>
-              </w:rPr>
-              <w:t xml:space="default">128 (116 – 143)</w:t>
-            </w:r>
-          </w:p>
-        </w:tc>
-        <w:tc>
-          <w:tcPr>
-            <w:tcBorders>
-              <w:top w:val="single" w:space="0" w:color="D3D3D3"/>
-              <w:bottom w:val="single" w:space="0" w:color="D3D3D3"/>
-              <w:start w:val="single" w:space="0" w:color="D3D3D3"/>
-              <w:end w:val="single" w:space="0" w:color="D3D3D3"/>
-            </w:tcBorders>
-          </w:tcPr>
-          <w:p>
-            <w:pPr>
-              <w:spacing w:before="0" w:after="60"/>
-              <w:keepNext/>
-              <w:jc w:val="center"/>
-            </w:pPr>
-            <w:r>
-              <w:rPr>
-                <w:rFonts w:ascii="Calibri" w:hAnsi="Calibri"/>
-                <w:sz w:val="20"/>
-              </w:rPr>
-              <w:t xml:space="default">123 (114 – 135)</w:t>
+              <w:t xml:space="default">124 (1)</w:t>
+            </w:r>
+          </w:p>
+        </w:tc>
+        <w:tc>
+          <w:tcPr>
+            <w:tcBorders>
+              <w:top w:val="single" w:space="0" w:color="D3D3D3"/>
+              <w:bottom w:val="single" w:space="0" w:color="D3D3D3"/>
+              <w:start w:val="single" w:space="0" w:color="D3D3D3"/>
+              <w:end w:val="single" w:space="0" w:color="D3D3D3"/>
+            </w:tcBorders>
+          </w:tcPr>
+          <w:p>
+            <w:pPr>
+              <w:spacing w:before="0" w:after="60"/>
+              <w:keepNext/>
+              <w:jc w:val="center"/>
+            </w:pPr>
+            <w:r>
+              <w:rPr>
+                <w:rFonts w:ascii="Calibri" w:hAnsi="Calibri"/>
+                <w:sz w:val="20"/>
+              </w:rPr>
+              <w:t xml:space="default">132 (2)</w:t>
+            </w:r>
+          </w:p>
+        </w:tc>
+        <w:tc>
+          <w:tcPr>
+            <w:tcBorders>
+              <w:top w:val="single" w:space="0" w:color="D3D3D3"/>
+              <w:bottom w:val="single" w:space="0" w:color="D3D3D3"/>
+              <w:start w:val="single" w:space="0" w:color="D3D3D3"/>
+              <w:end w:val="single" w:space="0" w:color="D3D3D3"/>
+            </w:tcBorders>
+          </w:tcPr>
+          <w:p>
+            <w:pPr>
+              <w:spacing w:before="0" w:after="60"/>
+              <w:keepNext/>
+              <w:jc w:val="center"/>
+            </w:pPr>
+            <w:r>
+              <w:rPr>
+                <w:rFonts w:ascii="Calibri" w:hAnsi="Calibri"/>
+                <w:sz w:val="20"/>
+              </w:rPr>
+              <w:t xml:space="default">125 (2)</w:t>
             </w:r>
           </w:p>
         </w:tc>
@@ -6529,7 +6529,7 @@
                 <w:rFonts w:ascii="Calibri" w:hAnsi="Calibri"/>
                 <w:sz w:val="20"/>
               </w:rPr>
-              <w:t xml:space="default">123 (113 – 135)</w:t>
+              <w:t xml:space="default">125 (1)</w:t>
             </w:r>
           </w:p>
         </w:tc>
@@ -6582,55 +6582,55 @@
                 <w:rFonts w:ascii="Calibri" w:hAnsi="Calibri"/>
                 <w:sz w:val="20"/>
               </w:rPr>
-              <w:t xml:space="default">72 (66 – 79)</w:t>
-            </w:r>
-          </w:p>
-        </w:tc>
-        <w:tc>
-          <w:tcPr>
-            <w:tcBorders>
-              <w:top w:val="single" w:space="0" w:color="D3D3D3"/>
-              <w:bottom w:val="single" w:space="0" w:color="D3D3D3"/>
-              <w:start w:val="single" w:space="0" w:color="D3D3D3"/>
-              <w:end w:val="single" w:space="0" w:color="D3D3D3"/>
-            </w:tcBorders>
-          </w:tcPr>
-          <w:p>
-            <w:pPr>
-              <w:spacing w:before="0" w:after="60"/>
-              <w:keepNext/>
-              <w:jc w:val="center"/>
-            </w:pPr>
-            <w:r>
-              <w:rPr>
-                <w:rFonts w:ascii="Calibri" w:hAnsi="Calibri"/>
-                <w:sz w:val="20"/>
-              </w:rPr>
-              <w:t xml:space="default">76 (66 – 86)</w:t>
-            </w:r>
-          </w:p>
-        </w:tc>
-        <w:tc>
-          <w:tcPr>
-            <w:tcBorders>
-              <w:top w:val="single" w:space="0" w:color="D3D3D3"/>
-              <w:bottom w:val="single" w:space="0" w:color="D3D3D3"/>
-              <w:start w:val="single" w:space="0" w:color="D3D3D3"/>
-              <w:end w:val="single" w:space="0" w:color="D3D3D3"/>
-            </w:tcBorders>
-          </w:tcPr>
-          <w:p>
-            <w:pPr>
-              <w:spacing w:before="0" w:after="60"/>
-              <w:keepNext/>
-              <w:jc w:val="center"/>
-            </w:pPr>
-            <w:r>
-              <w:rPr>
-                <w:rFonts w:ascii="Calibri" w:hAnsi="Calibri"/>
-                <w:sz w:val="20"/>
-              </w:rPr>
-              <w:t xml:space="default">73 (65 – 79)</w:t>
+              <w:t xml:space="default">72 (1)</w:t>
+            </w:r>
+          </w:p>
+        </w:tc>
+        <w:tc>
+          <w:tcPr>
+            <w:tcBorders>
+              <w:top w:val="single" w:space="0" w:color="D3D3D3"/>
+              <w:bottom w:val="single" w:space="0" w:color="D3D3D3"/>
+              <w:start w:val="single" w:space="0" w:color="D3D3D3"/>
+              <w:end w:val="single" w:space="0" w:color="D3D3D3"/>
+            </w:tcBorders>
+          </w:tcPr>
+          <w:p>
+            <w:pPr>
+              <w:spacing w:before="0" w:after="60"/>
+              <w:keepNext/>
+              <w:jc w:val="center"/>
+            </w:pPr>
+            <w:r>
+              <w:rPr>
+                <w:rFonts w:ascii="Calibri" w:hAnsi="Calibri"/>
+                <w:sz w:val="20"/>
+              </w:rPr>
+              <w:t xml:space="default">76 (1)</w:t>
+            </w:r>
+          </w:p>
+        </w:tc>
+        <w:tc>
+          <w:tcPr>
+            <w:tcBorders>
+              <w:top w:val="single" w:space="0" w:color="D3D3D3"/>
+              <w:bottom w:val="single" w:space="0" w:color="D3D3D3"/>
+              <w:start w:val="single" w:space="0" w:color="D3D3D3"/>
+              <w:end w:val="single" w:space="0" w:color="D3D3D3"/>
+            </w:tcBorders>
+          </w:tcPr>
+          <w:p>
+            <w:pPr>
+              <w:spacing w:before="0" w:after="60"/>
+              <w:keepNext/>
+              <w:jc w:val="center"/>
+            </w:pPr>
+            <w:r>
+              <w:rPr>
+                <w:rFonts w:ascii="Calibri" w:hAnsi="Calibri"/>
+                <w:sz w:val="20"/>
+              </w:rPr>
+              <w:t xml:space="default">72 (1)</w:t>
             </w:r>
           </w:p>
         </w:tc>
@@ -6678,7 +6678,7 @@
                 <w:rFonts w:ascii="Calibri" w:hAnsi="Calibri"/>
                 <w:sz w:val="20"/>
               </w:rPr>
-              <w:t xml:space="default">73 (66 – 80)</w:t>
+              <w:t xml:space="default">73 (1)</w:t>
             </w:r>
           </w:p>
         </w:tc>
@@ -7902,7 +7902,7 @@
                 <w:rFonts w:ascii="Calibri" w:hAnsi="Calibri"/>
                 <w:sz w:val="20"/>
               </w:rPr>
-              <w:t xml:space="default">n (unweighted)/N (unweighted) (%); Median (Q1 – Q3)</w:t>
+              <w:t xml:space="default">n (unweighted)/N (unweighted) (%); Mean (SE)</w:t>
             </w:r>
           </w:p>
         </w:tc>

</xml_diff>

<commit_message>
Changed WTINT2YR to WTMEC2YR
</commit_message>
<xml_diff>
--- a/docs/quarto/index.docx
+++ b/docs/quarto/index.docx
@@ -453,7 +453,7 @@
                 <w:rFonts w:ascii="Calibri" w:hAnsi="Calibri"/>
                 <w:sz w:val="20"/>
               </w:rPr>
-              <w:t xml:space="preserve">N = 3,878,081</w:t>
+              <w:t xml:space="preserve">N = 3,873,857</w:t>
             </w:r>
             <w:r>
               <w:rPr>
@@ -506,7 +506,7 @@
                 <w:rFonts w:ascii="Calibri" w:hAnsi="Calibri"/>
                 <w:sz w:val="20"/>
               </w:rPr>
-              <w:t xml:space="preserve">N = 741,275</w:t>
+              <w:t xml:space="preserve">N = 745,783</w:t>
             </w:r>
             <w:r>
               <w:rPr>
@@ -559,7 +559,7 @@
                 <w:rFonts w:ascii="Calibri" w:hAnsi="Calibri"/>
                 <w:sz w:val="20"/>
               </w:rPr>
-              <w:t xml:space="preserve">N = 639,786</w:t>
+              <w:t xml:space="preserve">N = 647,973</w:t>
             </w:r>
             <w:r>
               <w:rPr>
@@ -645,7 +645,7 @@
                 <w:rFonts w:ascii="Calibri" w:hAnsi="Calibri"/>
                 <w:sz w:val="20"/>
               </w:rPr>
-              <w:t xml:space="preserve">N = 5,259,142</w:t>
+              <w:t xml:space="preserve">N = 5,267,612</w:t>
             </w:r>
             <w:r>
               <w:rPr>
@@ -1077,7 +1077,7 @@
                 <w:rFonts w:ascii="Calibri" w:hAnsi="Calibri"/>
                 <w:sz w:val="20"/>
               </w:rPr>
-              <w:t xml:space="default">0.014</w:t>
+              <w:t xml:space="default">0.005</w:t>
             </w:r>
           </w:p>
         </w:tc>
@@ -1226,7 +1226,7 @@
                 <w:rFonts w:ascii="Calibri" w:hAnsi="Calibri"/>
                 <w:sz w:val="20"/>
               </w:rPr>
-              <w:t xml:space="default">0.18</w:t>
+              <w:t xml:space="default">0.12</w:t>
             </w:r>
           </w:p>
         </w:tc>
@@ -1303,7 +1303,7 @@
                 <w:rFonts w:ascii="Calibri" w:hAnsi="Calibri"/>
                 <w:sz w:val="20"/>
               </w:rPr>
-              <w:t xml:space="default">50 (9.8%)</w:t>
+              <w:t xml:space="default">50 (9.3%)</w:t>
             </w:r>
           </w:p>
         </w:tc>
@@ -1399,7 +1399,7 @@
                 <w:rFonts w:ascii="Calibri" w:hAnsi="Calibri"/>
                 <w:sz w:val="20"/>
               </w:rPr>
-              <w:t xml:space="default">97 (11%)</w:t>
+              <w:t xml:space="default">97 (10%)</w:t>
             </w:r>
           </w:p>
         </w:tc>
@@ -1452,7 +1452,7 @@
                 <w:rFonts w:ascii="Calibri" w:hAnsi="Calibri"/>
                 <w:sz w:val="20"/>
               </w:rPr>
-              <w:t xml:space="default">418 (90%)</w:t>
+              <w:t xml:space="default">418 (91%)</w:t>
             </w:r>
           </w:p>
         </w:tc>
@@ -1548,7 +1548,7 @@
                 <w:rFonts w:ascii="Calibri" w:hAnsi="Calibri"/>
                 <w:sz w:val="20"/>
               </w:rPr>
-              <w:t xml:space="default">914 (89%)</w:t>
+              <w:t xml:space="default">914 (90%)</w:t>
             </w:r>
           </w:p>
         </w:tc>
@@ -1673,7 +1673,7 @@
                 <w:rFonts w:ascii="Calibri" w:hAnsi="Calibri"/>
                 <w:sz w:val="20"/>
               </w:rPr>
-              <w:t xml:space="default">0.019</w:t>
+              <w:t xml:space="default">0.031</w:t>
             </w:r>
           </w:p>
         </w:tc>
@@ -1774,7 +1774,7 @@
                 <w:rFonts w:ascii="Calibri" w:hAnsi="Calibri"/>
                 <w:sz w:val="20"/>
               </w:rPr>
-              <w:t xml:space="default">144 (50%)</w:t>
+              <w:t xml:space="default">144 (51%)</w:t>
             </w:r>
           </w:p>
         </w:tc>
@@ -1923,7 +1923,7 @@
                 <w:rFonts w:ascii="Calibri" w:hAnsi="Calibri"/>
                 <w:sz w:val="20"/>
               </w:rPr>
-              <w:t xml:space="default">129 (50%)</w:t>
+              <w:t xml:space="default">129 (49%)</w:t>
             </w:r>
           </w:p>
         </w:tc>
@@ -2293,7 +2293,7 @@
                 <w:rFonts w:ascii="Calibri" w:hAnsi="Calibri"/>
                 <w:sz w:val="20"/>
               </w:rPr>
-              <w:t xml:space="default">131 (7.2%)</w:t>
+              <w:t xml:space="default">131 (7.3%)</w:t>
             </w:r>
           </w:p>
         </w:tc>
@@ -2346,7 +2346,7 @@
                 <w:rFonts w:ascii="Calibri" w:hAnsi="Calibri"/>
                 <w:sz w:val="20"/>
               </w:rPr>
-              <w:t xml:space="default">88 (14%)</w:t>
+              <w:t xml:space="default">88 (13%)</w:t>
             </w:r>
           </w:p>
         </w:tc>
@@ -2394,7 +2394,7 @@
                 <w:rFonts w:ascii="Calibri" w:hAnsi="Calibri"/>
                 <w:sz w:val="20"/>
               </w:rPr>
-              <w:t xml:space="default">51 (18%)</w:t>
+              <w:t xml:space="default">51 (17%)</w:t>
             </w:r>
           </w:p>
         </w:tc>
@@ -2495,7 +2495,7 @@
                 <w:rFonts w:ascii="Calibri" w:hAnsi="Calibri"/>
                 <w:sz w:val="20"/>
               </w:rPr>
-              <w:t xml:space="default">129 (30%)</w:t>
+              <w:t xml:space="default">129 (29%)</w:t>
             </w:r>
           </w:p>
         </w:tc>
@@ -2644,7 +2644,7 @@
                 <w:rFonts w:ascii="Calibri" w:hAnsi="Calibri"/>
                 <w:sz w:val="20"/>
               </w:rPr>
-              <w:t xml:space="default">155 (35%)</w:t>
+              <w:t xml:space="default">155 (36%)</w:t>
             </w:r>
           </w:p>
         </w:tc>
@@ -2740,7 +2740,7 @@
                 <w:rFonts w:ascii="Calibri" w:hAnsi="Calibri"/>
                 <w:sz w:val="20"/>
               </w:rPr>
-              <w:t xml:space="default">309 (34%)</w:t>
+              <w:t xml:space="default">309 (35%)</w:t>
             </w:r>
           </w:p>
         </w:tc>
@@ -2817,31 +2817,31 @@
                 <w:rFonts w:ascii="Calibri" w:hAnsi="Calibri"/>
                 <w:sz w:val="20"/>
               </w:rPr>
-              <w:t xml:space="default">36 (14%)</w:t>
-            </w:r>
-          </w:p>
-        </w:tc>
-        <w:tc>
-          <w:tcPr>
-            <w:tcBorders>
-              <w:top w:val="single" w:space="0" w:color="D3D3D3"/>
-              <w:bottom w:val="single" w:space="0" w:color="D3D3D3"/>
-              <w:start w:val="single" w:space="0" w:color="D3D3D3"/>
-              <w:end w:val="single" w:space="0" w:color="D3D3D3"/>
-            </w:tcBorders>
-          </w:tcPr>
-          <w:p>
-            <w:pPr>
-              <w:spacing w:before="0" w:after="60"/>
-              <w:keepNext/>
-              <w:jc w:val="center"/>
-            </w:pPr>
-            <w:r>
-              <w:rPr>
-                <w:rFonts w:ascii="Calibri" w:hAnsi="Calibri"/>
-                <w:sz w:val="20"/>
-              </w:rPr>
-              <w:t xml:space="default">22 (7.9%)</w:t>
+              <w:t xml:space="default">36 (13%)</w:t>
+            </w:r>
+          </w:p>
+        </w:tc>
+        <w:tc>
+          <w:tcPr>
+            <w:tcBorders>
+              <w:top w:val="single" w:space="0" w:color="D3D3D3"/>
+              <w:bottom w:val="single" w:space="0" w:color="D3D3D3"/>
+              <w:start w:val="single" w:space="0" w:color="D3D3D3"/>
+              <w:end w:val="single" w:space="0" w:color="D3D3D3"/>
+            </w:tcBorders>
+          </w:tcPr>
+          <w:p>
+            <w:pPr>
+              <w:spacing w:before="0" w:after="60"/>
+              <w:keepNext/>
+              <w:jc w:val="center"/>
+            </w:pPr>
+            <w:r>
+              <w:rPr>
+                <w:rFonts w:ascii="Calibri" w:hAnsi="Calibri"/>
+                <w:sz w:val="20"/>
+              </w:rPr>
+              <w:t xml:space="default">22 (8.1%)</w:t>
             </w:r>
           </w:p>
         </w:tc>
@@ -3091,7 +3091,7 @@
                 <w:rFonts w:ascii="Calibri" w:hAnsi="Calibri"/>
                 <w:sz w:val="20"/>
               </w:rPr>
-              <w:t xml:space="default">109 (21%)</w:t>
+              <w:t xml:space="default">109 (22%)</w:t>
             </w:r>
           </w:p>
         </w:tc>
@@ -3240,55 +3240,55 @@
                 <w:rFonts w:ascii="Calibri" w:hAnsi="Calibri"/>
                 <w:sz w:val="20"/>
               </w:rPr>
-              <w:t xml:space="default">35 (7.6%)</w:t>
-            </w:r>
-          </w:p>
-        </w:tc>
-        <w:tc>
-          <w:tcPr>
-            <w:tcBorders>
-              <w:top w:val="single" w:space="0" w:color="D3D3D3"/>
-              <w:bottom w:val="single" w:space="0" w:color="D3D3D3"/>
-              <w:start w:val="single" w:space="0" w:color="D3D3D3"/>
-              <w:end w:val="single" w:space="0" w:color="D3D3D3"/>
-            </w:tcBorders>
-          </w:tcPr>
-          <w:p>
-            <w:pPr>
-              <w:spacing w:before="0" w:after="60"/>
-              <w:keepNext/>
-              <w:jc w:val="center"/>
-            </w:pPr>
-            <w:r>
-              <w:rPr>
-                <w:rFonts w:ascii="Calibri" w:hAnsi="Calibri"/>
-                <w:sz w:val="20"/>
-              </w:rPr>
-              <w:t xml:space="default">19 (8.5%)</w:t>
-            </w:r>
-          </w:p>
-        </w:tc>
-        <w:tc>
-          <w:tcPr>
-            <w:tcBorders>
-              <w:top w:val="single" w:space="0" w:color="D3D3D3"/>
-              <w:bottom w:val="single" w:space="0" w:color="D3D3D3"/>
-              <w:start w:val="single" w:space="0" w:color="D3D3D3"/>
-              <w:end w:val="single" w:space="0" w:color="D3D3D3"/>
-            </w:tcBorders>
-          </w:tcPr>
-          <w:p>
-            <w:pPr>
-              <w:spacing w:before="0" w:after="60"/>
-              <w:keepNext/>
-              <w:jc w:val="center"/>
-            </w:pPr>
-            <w:r>
-              <w:rPr>
-                <w:rFonts w:ascii="Calibri" w:hAnsi="Calibri"/>
-                <w:sz w:val="20"/>
-              </w:rPr>
-              <w:t xml:space="default">12 (4.5%)</w:t>
+              <w:t xml:space="default">35 (7.5%)</w:t>
+            </w:r>
+          </w:p>
+        </w:tc>
+        <w:tc>
+          <w:tcPr>
+            <w:tcBorders>
+              <w:top w:val="single" w:space="0" w:color="D3D3D3"/>
+              <w:bottom w:val="single" w:space="0" w:color="D3D3D3"/>
+              <w:start w:val="single" w:space="0" w:color="D3D3D3"/>
+              <w:end w:val="single" w:space="0" w:color="D3D3D3"/>
+            </w:tcBorders>
+          </w:tcPr>
+          <w:p>
+            <w:pPr>
+              <w:spacing w:before="0" w:after="60"/>
+              <w:keepNext/>
+              <w:jc w:val="center"/>
+            </w:pPr>
+            <w:r>
+              <w:rPr>
+                <w:rFonts w:ascii="Calibri" w:hAnsi="Calibri"/>
+                <w:sz w:val="20"/>
+              </w:rPr>
+              <w:t xml:space="default">19 (8.7%)</w:t>
+            </w:r>
+          </w:p>
+        </w:tc>
+        <w:tc>
+          <w:tcPr>
+            <w:tcBorders>
+              <w:top w:val="single" w:space="0" w:color="D3D3D3"/>
+              <w:bottom w:val="single" w:space="0" w:color="D3D3D3"/>
+              <w:start w:val="single" w:space="0" w:color="D3D3D3"/>
+              <w:end w:val="single" w:space="0" w:color="D3D3D3"/>
+            </w:tcBorders>
+          </w:tcPr>
+          <w:p>
+            <w:pPr>
+              <w:spacing w:before="0" w:after="60"/>
+              <w:keepNext/>
+              <w:jc w:val="center"/>
+            </w:pPr>
+            <w:r>
+              <w:rPr>
+                <w:rFonts w:ascii="Calibri" w:hAnsi="Calibri"/>
+                <w:sz w:val="20"/>
+              </w:rPr>
+              <w:t xml:space="default">12 (4.0%)</w:t>
             </w:r>
           </w:p>
         </w:tc>
@@ -3336,7 +3336,7 @@
                 <w:rFonts w:ascii="Calibri" w:hAnsi="Calibri"/>
                 <w:sz w:val="20"/>
               </w:rPr>
-              <w:t xml:space="default">66 (7.3%)</w:t>
+              <w:t xml:space="default">66 (7.2%)</w:t>
             </w:r>
           </w:p>
         </w:tc>
@@ -3538,7 +3538,7 @@
                 <w:rFonts w:ascii="Calibri" w:hAnsi="Calibri"/>
                 <w:sz w:val="20"/>
               </w:rPr>
-              <w:t xml:space="default">45 (9.1%)</w:t>
+              <w:t xml:space="default">45 (8.5%)</w:t>
             </w:r>
           </w:p>
         </w:tc>
@@ -3586,7 +3586,7 @@
                 <w:rFonts w:ascii="Calibri" w:hAnsi="Calibri"/>
                 <w:sz w:val="20"/>
               </w:rPr>
-              <w:t xml:space="default">28 (13%)</w:t>
+              <w:t xml:space="default">28 (14%)</w:t>
             </w:r>
           </w:p>
         </w:tc>
@@ -3687,7 +3687,7 @@
                 <w:rFonts w:ascii="Calibri" w:hAnsi="Calibri"/>
                 <w:sz w:val="20"/>
               </w:rPr>
-              <w:t xml:space="default">18 (4.0%)</w:t>
+              <w:t xml:space="default">18 (3.7%)</w:t>
             </w:r>
           </w:p>
         </w:tc>
@@ -3735,7 +3735,7 @@
                 <w:rFonts w:ascii="Calibri" w:hAnsi="Calibri"/>
                 <w:sz w:val="20"/>
               </w:rPr>
-              <w:t xml:space="default">13 (4.7%)</w:t>
+              <w:t xml:space="default">13 (4.6%)</w:t>
             </w:r>
           </w:p>
         </w:tc>
@@ -3783,7 +3783,7 @@
                 <w:rFonts w:ascii="Calibri" w:hAnsi="Calibri"/>
                 <w:sz w:val="20"/>
               </w:rPr>
-              <w:t xml:space="default">61 (5.1%)</w:t>
+              <w:t xml:space="default">61 (4.8%)</w:t>
             </w:r>
           </w:p>
         </w:tc>
@@ -3836,7 +3836,7 @@
                 <w:rFonts w:ascii="Calibri" w:hAnsi="Calibri"/>
                 <w:sz w:val="20"/>
               </w:rPr>
-              <w:t xml:space="default">22 (3.7%)</w:t>
+              <w:t xml:space="default">22 (3.9%)</w:t>
             </w:r>
           </w:p>
         </w:tc>
@@ -3884,7 +3884,7 @@
                 <w:rFonts w:ascii="Calibri" w:hAnsi="Calibri"/>
                 <w:sz w:val="20"/>
               </w:rPr>
-              <w:t xml:space="default">17 (3.8%)</w:t>
+              <w:t xml:space="default">17 (3.6%)</w:t>
             </w:r>
           </w:p>
         </w:tc>
@@ -3932,7 +3932,7 @@
                 <w:rFonts w:ascii="Calibri" w:hAnsi="Calibri"/>
                 <w:sz w:val="20"/>
               </w:rPr>
-              <w:t xml:space="default">69 (4.7%)</w:t>
+              <w:t xml:space="default">69 (4.8%)</w:t>
             </w:r>
           </w:p>
         </w:tc>
@@ -4033,7 +4033,7 @@
                 <w:rFonts w:ascii="Calibri" w:hAnsi="Calibri"/>
                 <w:sz w:val="20"/>
               </w:rPr>
-              <w:t xml:space="default">199 (73%)</w:t>
+              <w:t xml:space="default">199 (74%)</w:t>
             </w:r>
           </w:p>
         </w:tc>
@@ -4206,7 +4206,7 @@
                 <w:rFonts w:ascii="Calibri" w:hAnsi="Calibri"/>
                 <w:sz w:val="20"/>
               </w:rPr>
-              <w:t xml:space="default">0.25</w:t>
+              <w:t xml:space="default">0.28</w:t>
             </w:r>
           </w:p>
         </w:tc>
@@ -4778,7 +4778,7 @@
                 <w:rFonts w:ascii="Calibri" w:hAnsi="Calibri"/>
                 <w:sz w:val="20"/>
               </w:rPr>
-              <w:t xml:space="default">133 (52%)</w:t>
+              <w:t xml:space="default">133 (51%)</w:t>
             </w:r>
           </w:p>
         </w:tc>
@@ -4951,7 +4951,7 @@
                 <w:rFonts w:ascii="Calibri" w:hAnsi="Calibri"/>
                 <w:sz w:val="20"/>
               </w:rPr>
-              <w:t xml:space="default">0.13</w:t>
+              <w:t xml:space="default">0.12</w:t>
             </w:r>
           </w:p>
         </w:tc>
@@ -5076,7 +5076,7 @@
                 <w:rFonts w:ascii="Calibri" w:hAnsi="Calibri"/>
                 <w:sz w:val="20"/>
               </w:rPr>
-              <w:t xml:space="default">80 (35%)</w:t>
+              <w:t xml:space="default">80 (36%)</w:t>
             </w:r>
           </w:p>
         </w:tc>
@@ -5225,7 +5225,7 @@
                 <w:rFonts w:ascii="Calibri" w:hAnsi="Calibri"/>
                 <w:sz w:val="20"/>
               </w:rPr>
-              <w:t xml:space="default">165 (65%)</w:t>
+              <w:t xml:space="default">165 (64%)</w:t>
             </w:r>
           </w:p>
         </w:tc>
@@ -5475,31 +5475,31 @@
                 <w:rFonts w:ascii="Calibri" w:hAnsi="Calibri"/>
                 <w:sz w:val="20"/>
               </w:rPr>
-              <w:t xml:space="default">117 (30%)</w:t>
-            </w:r>
-          </w:p>
-        </w:tc>
-        <w:tc>
-          <w:tcPr>
-            <w:tcBorders>
-              <w:top w:val="single" w:space="0" w:color="D3D3D3"/>
-              <w:bottom w:val="single" w:space="0" w:color="D3D3D3"/>
-              <w:start w:val="single" w:space="0" w:color="D3D3D3"/>
-              <w:end w:val="single" w:space="0" w:color="D3D3D3"/>
-            </w:tcBorders>
-          </w:tcPr>
-          <w:p>
-            <w:pPr>
-              <w:spacing w:before="0" w:after="60"/>
-              <w:keepNext/>
-              <w:jc w:val="center"/>
-            </w:pPr>
-            <w:r>
-              <w:rPr>
-                <w:rFonts w:ascii="Calibri" w:hAnsi="Calibri"/>
-                <w:sz w:val="20"/>
-              </w:rPr>
-              <w:t xml:space="default">91 (35%)</w:t>
+              <w:t xml:space="default">117 (31%)</w:t>
+            </w:r>
+          </w:p>
+        </w:tc>
+        <w:tc>
+          <w:tcPr>
+            <w:tcBorders>
+              <w:top w:val="single" w:space="0" w:color="D3D3D3"/>
+              <w:bottom w:val="single" w:space="0" w:color="D3D3D3"/>
+              <w:start w:val="single" w:space="0" w:color="D3D3D3"/>
+              <w:end w:val="single" w:space="0" w:color="D3D3D3"/>
+            </w:tcBorders>
+          </w:tcPr>
+          <w:p>
+            <w:pPr>
+              <w:spacing w:before="0" w:after="60"/>
+              <w:keepNext/>
+              <w:jc w:val="center"/>
+            </w:pPr>
+            <w:r>
+              <w:rPr>
+                <w:rFonts w:ascii="Calibri" w:hAnsi="Calibri"/>
+                <w:sz w:val="20"/>
+              </w:rPr>
+              <w:t xml:space="default">91 (34%)</w:t>
             </w:r>
           </w:p>
         </w:tc>
@@ -5821,7 +5821,7 @@
                 <w:rFonts w:ascii="Calibri" w:hAnsi="Calibri"/>
                 <w:sz w:val="20"/>
               </w:rPr>
-              <w:t xml:space="default">52 (22%)</w:t>
+              <w:t xml:space="default">52 (21%)</w:t>
             </w:r>
           </w:p>
         </w:tc>
@@ -5869,7 +5869,7 @@
                 <w:rFonts w:ascii="Calibri" w:hAnsi="Calibri"/>
                 <w:sz w:val="20"/>
               </w:rPr>
-              <w:t xml:space="default">373 (37%)</w:t>
+              <w:t xml:space="default">373 (36%)</w:t>
             </w:r>
           </w:p>
         </w:tc>
@@ -6030,7 +6030,7 @@
                 <w:rFonts w:ascii="Calibri" w:hAnsi="Calibri"/>
                 <w:sz w:val="20"/>
               </w:rPr>
-              <w:t xml:space="preserve">N = 3,878,081</w:t>
+              <w:t xml:space="preserve">N = 3,873,857</w:t>
             </w:r>
             <w:r>
               <w:rPr>
@@ -6083,7 +6083,7 @@
                 <w:rFonts w:ascii="Calibri" w:hAnsi="Calibri"/>
                 <w:sz w:val="20"/>
               </w:rPr>
-              <w:t xml:space="preserve">N = 741,275</w:t>
+              <w:t xml:space="preserve">N = 745,783</w:t>
             </w:r>
             <w:r>
               <w:rPr>
@@ -6136,7 +6136,7 @@
                 <w:rFonts w:ascii="Calibri" w:hAnsi="Calibri"/>
                 <w:sz w:val="20"/>
               </w:rPr>
-              <w:t xml:space="preserve">N = 639,786</w:t>
+              <w:t xml:space="preserve">N = 647,973</w:t>
             </w:r>
             <w:r>
               <w:rPr>
@@ -6222,7 +6222,7 @@
                 <w:rFonts w:ascii="Calibri" w:hAnsi="Calibri"/>
                 <w:sz w:val="20"/>
               </w:rPr>
-              <w:t xml:space="preserve">N = 5,259,142</w:t>
+              <w:t xml:space="preserve">N = 5,267,612</w:t>
             </w:r>
             <w:r>
               <w:rPr>
@@ -6284,7 +6284,7 @@
                 <w:rFonts w:ascii="Calibri" w:hAnsi="Calibri"/>
                 <w:sz w:val="20"/>
               </w:rPr>
-              <w:t xml:space="default">316/468 (67%)</w:t>
+              <w:t xml:space="default">316/468 (66%)</w:t>
             </w:r>
           </w:p>
         </w:tc>
@@ -6606,55 +6606,55 @@
                 <w:rFonts w:ascii="Calibri" w:hAnsi="Calibri"/>
                 <w:sz w:val="20"/>
               </w:rPr>
-              <w:t xml:space="default">76 (1)</w:t>
-            </w:r>
-          </w:p>
-        </w:tc>
-        <w:tc>
-          <w:tcPr>
-            <w:tcBorders>
-              <w:top w:val="single" w:space="0" w:color="D3D3D3"/>
-              <w:bottom w:val="single" w:space="0" w:color="D3D3D3"/>
-              <w:start w:val="single" w:space="0" w:color="D3D3D3"/>
-              <w:end w:val="single" w:space="0" w:color="D3D3D3"/>
-            </w:tcBorders>
-          </w:tcPr>
-          <w:p>
-            <w:pPr>
-              <w:spacing w:before="0" w:after="60"/>
-              <w:keepNext/>
-              <w:jc w:val="center"/>
-            </w:pPr>
-            <w:r>
-              <w:rPr>
-                <w:rFonts w:ascii="Calibri" w:hAnsi="Calibri"/>
-                <w:sz w:val="20"/>
-              </w:rPr>
-              <w:t xml:space="default">72 (1)</w:t>
-            </w:r>
-          </w:p>
-        </w:tc>
-        <w:tc>
-          <w:tcPr>
-            <w:tcBorders>
-              <w:top w:val="single" w:space="0" w:color="D3D3D3"/>
-              <w:bottom w:val="single" w:space="0" w:color="D3D3D3"/>
-              <w:start w:val="single" w:space="0" w:color="D3D3D3"/>
-              <w:end w:val="single" w:space="0" w:color="D3D3D3"/>
-            </w:tcBorders>
-          </w:tcPr>
-          <w:p>
-            <w:pPr>
-              <w:spacing w:before="0" w:after="60"/>
-              <w:keepNext/>
-              <w:jc w:val="center"/>
-            </w:pPr>
-            <w:r>
-              <w:rPr>
-                <w:rFonts w:ascii="Calibri" w:hAnsi="Calibri"/>
-                <w:sz w:val="20"/>
-              </w:rPr>
-              <w:t xml:space="default">0.020</w:t>
+              <w:t xml:space="default">77 (1)</w:t>
+            </w:r>
+          </w:p>
+        </w:tc>
+        <w:tc>
+          <w:tcPr>
+            <w:tcBorders>
+              <w:top w:val="single" w:space="0" w:color="D3D3D3"/>
+              <w:bottom w:val="single" w:space="0" w:color="D3D3D3"/>
+              <w:start w:val="single" w:space="0" w:color="D3D3D3"/>
+              <w:end w:val="single" w:space="0" w:color="D3D3D3"/>
+            </w:tcBorders>
+          </w:tcPr>
+          <w:p>
+            <w:pPr>
+              <w:spacing w:before="0" w:after="60"/>
+              <w:keepNext/>
+              <w:jc w:val="center"/>
+            </w:pPr>
+            <w:r>
+              <w:rPr>
+                <w:rFonts w:ascii="Calibri" w:hAnsi="Calibri"/>
+                <w:sz w:val="20"/>
+              </w:rPr>
+              <w:t xml:space="default">73 (1)</w:t>
+            </w:r>
+          </w:p>
+        </w:tc>
+        <w:tc>
+          <w:tcPr>
+            <w:tcBorders>
+              <w:top w:val="single" w:space="0" w:color="D3D3D3"/>
+              <w:bottom w:val="single" w:space="0" w:color="D3D3D3"/>
+              <w:start w:val="single" w:space="0" w:color="D3D3D3"/>
+              <w:end w:val="single" w:space="0" w:color="D3D3D3"/>
+            </w:tcBorders>
+          </w:tcPr>
+          <w:p>
+            <w:pPr>
+              <w:spacing w:before="0" w:after="60"/>
+              <w:keepNext/>
+              <w:jc w:val="center"/>
+            </w:pPr>
+            <w:r>
+              <w:rPr>
+                <w:rFonts w:ascii="Calibri" w:hAnsi="Calibri"/>
+                <w:sz w:val="20"/>
+              </w:rPr>
+              <w:t xml:space="default">0.017</w:t>
             </w:r>
           </w:p>
         </w:tc>
@@ -6731,7 +6731,7 @@
                 <w:rFonts w:ascii="Calibri" w:hAnsi="Calibri"/>
                 <w:sz w:val="20"/>
               </w:rPr>
-              <w:t xml:space="default">142/454 (30%)</w:t>
+              <w:t xml:space="default">142/454 (31%)</w:t>
             </w:r>
           </w:p>
         </w:tc>
@@ -6803,31 +6803,31 @@
                 <w:rFonts w:ascii="Calibri" w:hAnsi="Calibri"/>
                 <w:sz w:val="20"/>
               </w:rPr>
-              <w:t xml:space="default">0.54</w:t>
-            </w:r>
-          </w:p>
-        </w:tc>
-        <w:tc>
-          <w:tcPr>
-            <w:tcBorders>
-              <w:top w:val="single" w:space="0" w:color="D3D3D3"/>
-              <w:bottom w:val="single" w:space="0" w:color="D3D3D3"/>
-              <w:start w:val="single" w:space="0" w:color="D3D3D3"/>
-              <w:end w:val="single" w:space="0" w:color="D3D3D3"/>
-            </w:tcBorders>
-          </w:tcPr>
-          <w:p>
-            <w:pPr>
-              <w:spacing w:before="0" w:after="60"/>
-              <w:keepNext/>
-              <w:jc w:val="center"/>
-            </w:pPr>
-            <w:r>
-              <w:rPr>
-                <w:rFonts w:ascii="Calibri" w:hAnsi="Calibri"/>
-                <w:sz w:val="20"/>
-              </w:rPr>
-              <w:t xml:space="default">344/976 (31%)</w:t>
+              <w:t xml:space="default">0.69</w:t>
+            </w:r>
+          </w:p>
+        </w:tc>
+        <w:tc>
+          <w:tcPr>
+            <w:tcBorders>
+              <w:top w:val="single" w:space="0" w:color="D3D3D3"/>
+              <w:bottom w:val="single" w:space="0" w:color="D3D3D3"/>
+              <w:start w:val="single" w:space="0" w:color="D3D3D3"/>
+              <w:end w:val="single" w:space="0" w:color="D3D3D3"/>
+            </w:tcBorders>
+          </w:tcPr>
+          <w:p>
+            <w:pPr>
+              <w:spacing w:before="0" w:after="60"/>
+              <w:keepNext/>
+              <w:jc w:val="center"/>
+            </w:pPr>
+            <w:r>
+              <w:rPr>
+                <w:rFonts w:ascii="Calibri" w:hAnsi="Calibri"/>
+                <w:sz w:val="20"/>
+              </w:rPr>
+              <w:t xml:space="default">344/976 (32%)</w:t>
             </w:r>
           </w:p>
         </w:tc>
@@ -6880,31 +6880,31 @@
                 <w:rFonts w:ascii="Calibri" w:hAnsi="Calibri"/>
                 <w:sz w:val="20"/>
               </w:rPr>
-              <w:t xml:space="default">291/445 (69%)</w:t>
-            </w:r>
-          </w:p>
-        </w:tc>
-        <w:tc>
-          <w:tcPr>
-            <w:tcBorders>
-              <w:top w:val="single" w:space="0" w:color="D3D3D3"/>
-              <w:bottom w:val="single" w:space="0" w:color="D3D3D3"/>
-              <w:start w:val="single" w:space="0" w:color="D3D3D3"/>
-              <w:end w:val="single" w:space="0" w:color="D3D3D3"/>
-            </w:tcBorders>
-          </w:tcPr>
-          <w:p>
-            <w:pPr>
-              <w:spacing w:before="0" w:after="60"/>
-              <w:keepNext/>
-              <w:jc w:val="center"/>
-            </w:pPr>
-            <w:r>
-              <w:rPr>
-                <w:rFonts w:ascii="Calibri" w:hAnsi="Calibri"/>
-                <w:sz w:val="20"/>
-              </w:rPr>
-              <w:t xml:space="default">171/256 (65%)</w:t>
+              <w:t xml:space="default">291/445 (68%)</w:t>
+            </w:r>
+          </w:p>
+        </w:tc>
+        <w:tc>
+          <w:tcPr>
+            <w:tcBorders>
+              <w:top w:val="single" w:space="0" w:color="D3D3D3"/>
+              <w:bottom w:val="single" w:space="0" w:color="D3D3D3"/>
+              <w:start w:val="single" w:space="0" w:color="D3D3D3"/>
+              <w:end w:val="single" w:space="0" w:color="D3D3D3"/>
+            </w:tcBorders>
+          </w:tcPr>
+          <w:p>
+            <w:pPr>
+              <w:spacing w:before="0" w:after="60"/>
+              <w:keepNext/>
+              <w:jc w:val="center"/>
+            </w:pPr>
+            <w:r>
+              <w:rPr>
+                <w:rFonts w:ascii="Calibri" w:hAnsi="Calibri"/>
+                <w:sz w:val="20"/>
+              </w:rPr>
+              <w:t xml:space="default">171/256 (64%)</w:t>
             </w:r>
           </w:p>
         </w:tc>
@@ -6952,31 +6952,31 @@
                 <w:rFonts w:ascii="Calibri" w:hAnsi="Calibri"/>
                 <w:sz w:val="20"/>
               </w:rPr>
-              <w:t xml:space="default">0.16</w:t>
-            </w:r>
-          </w:p>
-        </w:tc>
-        <w:tc>
-          <w:tcPr>
-            <w:tcBorders>
-              <w:top w:val="single" w:space="0" w:color="D3D3D3"/>
-              <w:bottom w:val="single" w:space="0" w:color="D3D3D3"/>
-              <w:start w:val="single" w:space="0" w:color="D3D3D3"/>
-              <w:end w:val="single" w:space="0" w:color="D3D3D3"/>
-            </w:tcBorders>
-          </w:tcPr>
-          <w:p>
-            <w:pPr>
-              <w:spacing w:before="0" w:after="60"/>
-              <w:keepNext/>
-              <w:jc w:val="center"/>
-            </w:pPr>
-            <w:r>
-              <w:rPr>
-                <w:rFonts w:ascii="Calibri" w:hAnsi="Calibri"/>
-                <w:sz w:val="20"/>
-              </w:rPr>
-              <w:t xml:space="default">628/942 (68%)</w:t>
+              <w:t xml:space="default">0.22</w:t>
+            </w:r>
+          </w:p>
+        </w:tc>
+        <w:tc>
+          <w:tcPr>
+            <w:tcBorders>
+              <w:top w:val="single" w:space="0" w:color="D3D3D3"/>
+              <w:bottom w:val="single" w:space="0" w:color="D3D3D3"/>
+              <w:start w:val="single" w:space="0" w:color="D3D3D3"/>
+              <w:end w:val="single" w:space="0" w:color="D3D3D3"/>
+            </w:tcBorders>
+          </w:tcPr>
+          <w:p>
+            <w:pPr>
+              <w:spacing w:before="0" w:after="60"/>
+              <w:keepNext/>
+              <w:jc w:val="center"/>
+            </w:pPr>
+            <w:r>
+              <w:rPr>
+                <w:rFonts w:ascii="Calibri" w:hAnsi="Calibri"/>
+                <w:sz w:val="20"/>
+              </w:rPr>
+              <w:t xml:space="default">628/942 (67%)</w:t>
             </w:r>
           </w:p>
         </w:tc>
@@ -7053,7 +7053,7 @@
                 <w:rFonts w:ascii="Calibri" w:hAnsi="Calibri"/>
                 <w:sz w:val="20"/>
               </w:rPr>
-              <w:t xml:space="default">26/273 (8.4%)</w:t>
+              <w:t xml:space="default">26/273 (8.6%)</w:t>
             </w:r>
           </w:p>
         </w:tc>
@@ -7178,7 +7178,7 @@
                 <w:rFonts w:ascii="Calibri" w:hAnsi="Calibri"/>
                 <w:sz w:val="20"/>
               </w:rPr>
-              <w:t xml:space="default">87/468 (15%)</w:t>
+              <w:t xml:space="default">87/468 (16%)</w:t>
             </w:r>
           </w:p>
         </w:tc>
@@ -7226,31 +7226,31 @@
                 <w:rFonts w:ascii="Calibri" w:hAnsi="Calibri"/>
                 <w:sz w:val="20"/>
               </w:rPr>
-              <w:t xml:space="default">32/267 (9.2%)</w:t>
-            </w:r>
-          </w:p>
-        </w:tc>
-        <w:tc>
-          <w:tcPr>
-            <w:tcBorders>
-              <w:top w:val="single" w:space="0" w:color="D3D3D3"/>
-              <w:bottom w:val="single" w:space="0" w:color="D3D3D3"/>
-              <w:start w:val="single" w:space="0" w:color="D3D3D3"/>
-              <w:end w:val="single" w:space="0" w:color="D3D3D3"/>
-            </w:tcBorders>
-          </w:tcPr>
-          <w:p>
-            <w:pPr>
-              <w:spacing w:before="0" w:after="60"/>
-              <w:keepNext/>
-              <w:jc w:val="center"/>
-            </w:pPr>
-            <w:r>
-              <w:rPr>
-                <w:rFonts w:ascii="Calibri" w:hAnsi="Calibri"/>
-                <w:sz w:val="20"/>
-              </w:rPr>
-              <w:t xml:space="default">0.034</w:t>
+              <w:t xml:space="default">32/267 (9.3%)</w:t>
+            </w:r>
+          </w:p>
+        </w:tc>
+        <w:tc>
+          <w:tcPr>
+            <w:tcBorders>
+              <w:top w:val="single" w:space="0" w:color="D3D3D3"/>
+              <w:bottom w:val="single" w:space="0" w:color="D3D3D3"/>
+              <w:start w:val="single" w:space="0" w:color="D3D3D3"/>
+              <w:end w:val="single" w:space="0" w:color="D3D3D3"/>
+            </w:tcBorders>
+          </w:tcPr>
+          <w:p>
+            <w:pPr>
+              <w:spacing w:before="0" w:after="60"/>
+              <w:keepNext/>
+              <w:jc w:val="center"/>
+            </w:pPr>
+            <w:r>
+              <w:rPr>
+                <w:rFonts w:ascii="Calibri" w:hAnsi="Calibri"/>
+                <w:sz w:val="20"/>
+              </w:rPr>
+              <w:t xml:space="default">0.037</w:t>
             </w:r>
           </w:p>
         </w:tc>
@@ -7476,7 +7476,7 @@
                 <w:rFonts w:ascii="Calibri" w:hAnsi="Calibri"/>
                 <w:sz w:val="20"/>
               </w:rPr>
-              <w:t xml:space="default">153/468 (31%)</w:t>
+              <w:t xml:space="default">153/468 (30%)</w:t>
             </w:r>
           </w:p>
         </w:tc>
@@ -7548,31 +7548,31 @@
                 <w:rFonts w:ascii="Calibri" w:hAnsi="Calibri"/>
                 <w:sz w:val="20"/>
               </w:rPr>
-              <w:t xml:space="default">0.001</w:t>
-            </w:r>
-          </w:p>
-        </w:tc>
-        <w:tc>
-          <w:tcPr>
-            <w:tcBorders>
-              <w:top w:val="single" w:space="0" w:color="D3D3D3"/>
-              <w:bottom w:val="single" w:space="0" w:color="D3D3D3"/>
-              <w:start w:val="single" w:space="0" w:color="D3D3D3"/>
-              <w:end w:val="single" w:space="0" w:color="D3D3D3"/>
-            </w:tcBorders>
-          </w:tcPr>
-          <w:p>
-            <w:pPr>
-              <w:spacing w:before="0" w:after="60"/>
-              <w:keepNext/>
-              <w:jc w:val="center"/>
-            </w:pPr>
-            <w:r>
-              <w:rPr>
-                <w:rFonts w:ascii="Calibri" w:hAnsi="Calibri"/>
-                <w:sz w:val="20"/>
-              </w:rPr>
-              <w:t xml:space="default">256/1007 (28%)</w:t>
+              <w:t xml:space="default">0.002</w:t>
+            </w:r>
+          </w:p>
+        </w:tc>
+        <w:tc>
+          <w:tcPr>
+            <w:tcBorders>
+              <w:top w:val="single" w:space="0" w:color="D3D3D3"/>
+              <w:bottom w:val="single" w:space="0" w:color="D3D3D3"/>
+              <w:start w:val="single" w:space="0" w:color="D3D3D3"/>
+              <w:end w:val="single" w:space="0" w:color="D3D3D3"/>
+            </w:tcBorders>
+          </w:tcPr>
+          <w:p>
+            <w:pPr>
+              <w:spacing w:before="0" w:after="60"/>
+              <w:keepNext/>
+              <w:jc w:val="center"/>
+            </w:pPr>
+            <w:r>
+              <w:rPr>
+                <w:rFonts w:ascii="Calibri" w:hAnsi="Calibri"/>
+                <w:sz w:val="20"/>
+              </w:rPr>
+              <w:t xml:space="default">256/1007 (27%)</w:t>
             </w:r>
           </w:p>
         </w:tc>
@@ -7673,31 +7673,31 @@
                 <w:rFonts w:ascii="Calibri" w:hAnsi="Calibri"/>
                 <w:sz w:val="20"/>
               </w:rPr>
-              <w:t xml:space="default">127/270 (39%)</w:t>
-            </w:r>
-          </w:p>
-        </w:tc>
-        <w:tc>
-          <w:tcPr>
-            <w:tcBorders>
-              <w:top w:val="single" w:space="0" w:color="D3D3D3"/>
-              <w:bottom w:val="single" w:space="0" w:color="D3D3D3"/>
-              <w:start w:val="single" w:space="0" w:color="D3D3D3"/>
-              <w:end w:val="single" w:space="0" w:color="D3D3D3"/>
-            </w:tcBorders>
-          </w:tcPr>
-          <w:p>
-            <w:pPr>
-              <w:spacing w:before="0" w:after="60"/>
-              <w:keepNext/>
-              <w:jc w:val="center"/>
-            </w:pPr>
-            <w:r>
-              <w:rPr>
-                <w:rFonts w:ascii="Calibri" w:hAnsi="Calibri"/>
-                <w:sz w:val="20"/>
-              </w:rPr>
-              <w:t xml:space="default">0.007</w:t>
+              <w:t xml:space="default">127/270 (38%)</w:t>
+            </w:r>
+          </w:p>
+        </w:tc>
+        <w:tc>
+          <w:tcPr>
+            <w:tcBorders>
+              <w:top w:val="single" w:space="0" w:color="D3D3D3"/>
+              <w:bottom w:val="single" w:space="0" w:color="D3D3D3"/>
+              <w:start w:val="single" w:space="0" w:color="D3D3D3"/>
+              <w:end w:val="single" w:space="0" w:color="D3D3D3"/>
+            </w:tcBorders>
+          </w:tcPr>
+          <w:p>
+            <w:pPr>
+              <w:spacing w:before="0" w:after="60"/>
+              <w:keepNext/>
+              <w:jc w:val="center"/>
+            </w:pPr>
+            <w:r>
+              <w:rPr>
+                <w:rFonts w:ascii="Calibri" w:hAnsi="Calibri"/>
+                <w:sz w:val="20"/>
+              </w:rPr>
+              <w:t xml:space="default">0.006</w:t>
             </w:r>
           </w:p>
         </w:tc>
@@ -7822,31 +7822,31 @@
                 <w:rFonts w:ascii="Calibri" w:hAnsi="Calibri"/>
                 <w:sz w:val="20"/>
               </w:rPr>
-              <w:t xml:space="default">133/258 (52%)</w:t>
-            </w:r>
-          </w:p>
-        </w:tc>
-        <w:tc>
-          <w:tcPr>
-            <w:tcBorders>
-              <w:top w:val="single" w:space="0" w:color="D3D3D3"/>
-              <w:bottom w:val="single" w:space="0" w:color="D3D3D3"/>
-              <w:start w:val="single" w:space="0" w:color="D3D3D3"/>
-              <w:end w:val="single" w:space="0" w:color="D3D3D3"/>
-            </w:tcBorders>
-          </w:tcPr>
-          <w:p>
-            <w:pPr>
-              <w:spacing w:before="0" w:after="60"/>
-              <w:keepNext/>
-              <w:jc w:val="center"/>
-            </w:pPr>
-            <w:r>
-              <w:rPr>
-                <w:rFonts w:ascii="Calibri" w:hAnsi="Calibri"/>
-                <w:sz w:val="20"/>
-              </w:rPr>
-              <w:t xml:space="default">0.56</w:t>
+              <w:t xml:space="default">133/258 (51%)</w:t>
+            </w:r>
+          </w:p>
+        </w:tc>
+        <w:tc>
+          <w:tcPr>
+            <w:tcBorders>
+              <w:top w:val="single" w:space="0" w:color="D3D3D3"/>
+              <w:bottom w:val="single" w:space="0" w:color="D3D3D3"/>
+              <w:start w:val="single" w:space="0" w:color="D3D3D3"/>
+              <w:end w:val="single" w:space="0" w:color="D3D3D3"/>
+            </w:tcBorders>
+          </w:tcPr>
+          <w:p>
+            <w:pPr>
+              <w:spacing w:before="0" w:after="60"/>
+              <w:keepNext/>
+              <w:jc w:val="center"/>
+            </w:pPr>
+            <w:r>
+              <w:rPr>
+                <w:rFonts w:ascii="Calibri" w:hAnsi="Calibri"/>
+                <w:sz w:val="20"/>
+              </w:rPr>
+              <w:t xml:space="default">0.55</w:t>
             </w:r>
           </w:p>
         </w:tc>
@@ -8283,31 +8283,31 @@
                 <w:rFonts w:ascii="Calibri" w:hAnsi="Calibri"/>
                 <w:sz w:val="20"/>
               </w:rPr>
-              <w:t xml:space="default">1.01 (0.84 to 1.21)</w:t>
-            </w:r>
-          </w:p>
-        </w:tc>
-        <w:tc>
-          <w:tcPr>
-            <w:tcBorders>
-              <w:top w:val="single" w:space="0" w:color="D3D3D3"/>
-              <w:bottom w:val="single" w:space="0" w:color="D3D3D3"/>
-              <w:start w:val="single" w:space="0" w:color="D3D3D3"/>
-              <w:end w:val="single" w:space="0" w:color="D3D3D3"/>
-            </w:tcBorders>
-          </w:tcPr>
-          <w:p>
-            <w:pPr>
-              <w:spacing w:before="0" w:after="60"/>
-              <w:keepNext/>
-              <w:jc w:val="center"/>
-            </w:pPr>
-            <w:r>
-              <w:rPr>
-                <w:rFonts w:ascii="Calibri" w:hAnsi="Calibri"/>
-                <w:sz w:val="20"/>
-              </w:rPr>
-              <w:t xml:space="default">0.92</w:t>
+              <w:t xml:space="default">1.02 (0.85 to 1.22)</w:t>
+            </w:r>
+          </w:p>
+        </w:tc>
+        <w:tc>
+          <w:tcPr>
+            <w:tcBorders>
+              <w:top w:val="single" w:space="0" w:color="D3D3D3"/>
+              <w:bottom w:val="single" w:space="0" w:color="D3D3D3"/>
+              <w:start w:val="single" w:space="0" w:color="D3D3D3"/>
+              <w:end w:val="single" w:space="0" w:color="D3D3D3"/>
+            </w:tcBorders>
+          </w:tcPr>
+          <w:p>
+            <w:pPr>
+              <w:spacing w:before="0" w:after="60"/>
+              <w:keepNext/>
+              <w:jc w:val="center"/>
+            </w:pPr>
+            <w:r>
+              <w:rPr>
+                <w:rFonts w:ascii="Calibri" w:hAnsi="Calibri"/>
+                <w:sz w:val="20"/>
+              </w:rPr>
+              <w:t xml:space="default">0.86</w:t>
             </w:r>
           </w:p>
         </w:tc>
@@ -8360,7 +8360,7 @@
                 <w:rFonts w:ascii="Calibri" w:hAnsi="Calibri"/>
                 <w:sz w:val="20"/>
               </w:rPr>
-              <w:t xml:space="default">0.67 (0.55 to 0.81)</w:t>
+              <w:t xml:space="default">0.67 (0.55 to 0.82)</w:t>
             </w:r>
           </w:p>
         </w:tc>
@@ -8771,7 +8771,7 @@
                 <w:rFonts w:ascii="Calibri" w:hAnsi="Calibri"/>
                 <w:sz w:val="20"/>
               </w:rPr>
-              <w:t xml:space="default">0.019</w:t>
+              <w:t xml:space="default">0.017</w:t>
             </w:r>
           </w:p>
         </w:tc>
@@ -8824,31 +8824,31 @@
                 <w:rFonts w:ascii="Calibri" w:hAnsi="Calibri"/>
                 <w:sz w:val="20"/>
               </w:rPr>
-              <w:t xml:space="default">1.01 (0.77 to 1.31)</w:t>
-            </w:r>
-          </w:p>
-        </w:tc>
-        <w:tc>
-          <w:tcPr>
-            <w:tcBorders>
-              <w:top w:val="single" w:space="0" w:color="D3D3D3"/>
-              <w:bottom w:val="single" w:space="0" w:color="D3D3D3"/>
-              <w:start w:val="single" w:space="0" w:color="D3D3D3"/>
-              <w:end w:val="single" w:space="0" w:color="D3D3D3"/>
-            </w:tcBorders>
-          </w:tcPr>
-          <w:p>
-            <w:pPr>
-              <w:spacing w:before="0" w:after="60"/>
-              <w:keepNext/>
-              <w:jc w:val="center"/>
-            </w:pPr>
-            <w:r>
-              <w:rPr>
-                <w:rFonts w:ascii="Calibri" w:hAnsi="Calibri"/>
-                <w:sz w:val="20"/>
-              </w:rPr>
-              <w:t xml:space="default">0.96</w:t>
+              <w:t xml:space="default">1.00 (0.77 to 1.31)</w:t>
+            </w:r>
+          </w:p>
+        </w:tc>
+        <w:tc>
+          <w:tcPr>
+            <w:tcBorders>
+              <w:top w:val="single" w:space="0" w:color="D3D3D3"/>
+              <w:bottom w:val="single" w:space="0" w:color="D3D3D3"/>
+              <w:start w:val="single" w:space="0" w:color="D3D3D3"/>
+              <w:end w:val="single" w:space="0" w:color="D3D3D3"/>
+            </w:tcBorders>
+          </w:tcPr>
+          <w:p>
+            <w:pPr>
+              <w:spacing w:before="0" w:after="60"/>
+              <w:keepNext/>
+              <w:jc w:val="center"/>
+            </w:pPr>
+            <w:r>
+              <w:rPr>
+                <w:rFonts w:ascii="Calibri" w:hAnsi="Calibri"/>
+                <w:sz w:val="20"/>
+              </w:rPr>
+              <w:t xml:space="default">0.99</w:t>
             </w:r>
           </w:p>
         </w:tc>
@@ -9363,31 +9363,31 @@
                 <w:rFonts w:ascii="Calibri" w:hAnsi="Calibri"/>
                 <w:sz w:val="20"/>
               </w:rPr>
-              <w:t xml:space="default">1.02 (0.74 to 1.39)</w:t>
-            </w:r>
-          </w:p>
-        </w:tc>
-        <w:tc>
-          <w:tcPr>
-            <w:tcBorders>
-              <w:top w:val="single" w:space="0" w:color="D3D3D3"/>
-              <w:bottom w:val="single" w:space="0" w:color="D3D3D3"/>
-              <w:start w:val="single" w:space="0" w:color="D3D3D3"/>
-              <w:end w:val="single" w:space="0" w:color="D3D3D3"/>
-            </w:tcBorders>
-          </w:tcPr>
-          <w:p>
-            <w:pPr>
-              <w:spacing w:before="0" w:after="60"/>
-              <w:keepNext/>
-              <w:jc w:val="center"/>
-            </w:pPr>
-            <w:r>
-              <w:rPr>
-                <w:rFonts w:ascii="Calibri" w:hAnsi="Calibri"/>
-                <w:sz w:val="20"/>
-              </w:rPr>
-              <w:t xml:space="default">0.92</w:t>
+              <w:t xml:space="default">1.03 (0.75 to 1.41)</w:t>
+            </w:r>
+          </w:p>
+        </w:tc>
+        <w:tc>
+          <w:tcPr>
+            <w:tcBorders>
+              <w:top w:val="single" w:space="0" w:color="D3D3D3"/>
+              <w:bottom w:val="single" w:space="0" w:color="D3D3D3"/>
+              <w:start w:val="single" w:space="0" w:color="D3D3D3"/>
+              <w:end w:val="single" w:space="0" w:color="D3D3D3"/>
+            </w:tcBorders>
+          </w:tcPr>
+          <w:p>
+            <w:pPr>
+              <w:spacing w:before="0" w:after="60"/>
+              <w:keepNext/>
+              <w:jc w:val="center"/>
+            </w:pPr>
+            <w:r>
+              <w:rPr>
+                <w:rFonts w:ascii="Calibri" w:hAnsi="Calibri"/>
+                <w:sz w:val="20"/>
+              </w:rPr>
+              <w:t xml:space="default">0.87</w:t>
             </w:r>
           </w:p>
         </w:tc>
@@ -9594,31 +9594,31 @@
                 <w:rFonts w:ascii="Calibri" w:hAnsi="Calibri"/>
                 <w:sz w:val="20"/>
               </w:rPr>
-              <w:t xml:space="default">0.99 (0.72 to 1.36)</w:t>
-            </w:r>
-          </w:p>
-        </w:tc>
-        <w:tc>
-          <w:tcPr>
-            <w:tcBorders>
-              <w:top w:val="single" w:space="0" w:color="D3D3D3"/>
-              <w:bottom w:val="single" w:space="0" w:color="D3D3D3"/>
-              <w:start w:val="single" w:space="0" w:color="D3D3D3"/>
-              <w:end w:val="single" w:space="0" w:color="D3D3D3"/>
-            </w:tcBorders>
-          </w:tcPr>
-          <w:p>
-            <w:pPr>
-              <w:spacing w:before="0" w:after="60"/>
-              <w:keepNext/>
-              <w:jc w:val="center"/>
-            </w:pPr>
-            <w:r>
-              <w:rPr>
-                <w:rFonts w:ascii="Calibri" w:hAnsi="Calibri"/>
-                <w:sz w:val="20"/>
-              </w:rPr>
-              <w:t xml:space="default">0.93</w:t>
+              <w:t xml:space="default">1.00 (0.73 to 1.38)</w:t>
+            </w:r>
+          </w:p>
+        </w:tc>
+        <w:tc>
+          <w:tcPr>
+            <w:tcBorders>
+              <w:top w:val="single" w:space="0" w:color="D3D3D3"/>
+              <w:bottom w:val="single" w:space="0" w:color="D3D3D3"/>
+              <w:start w:val="single" w:space="0" w:color="D3D3D3"/>
+              <w:end w:val="single" w:space="0" w:color="D3D3D3"/>
+            </w:tcBorders>
+          </w:tcPr>
+          <w:p>
+            <w:pPr>
+              <w:spacing w:before="0" w:after="60"/>
+              <w:keepNext/>
+              <w:jc w:val="center"/>
+            </w:pPr>
+            <w:r>
+              <w:rPr>
+                <w:rFonts w:ascii="Calibri" w:hAnsi="Calibri"/>
+                <w:sz w:val="20"/>
+              </w:rPr>
+              <w:t xml:space="default">&gt;0.99</w:t>
             </w:r>
           </w:p>
         </w:tc>
@@ -9825,7 +9825,7 @@
                 <w:rFonts w:ascii="Calibri" w:hAnsi="Calibri"/>
                 <w:sz w:val="20"/>
               </w:rPr>
-              <w:t xml:space="default">1.64 (1.21 to 2.23)</w:t>
+              <w:t xml:space="default">1.65 (1.21 to 2.24)</w:t>
             </w:r>
           </w:p>
         </w:tc>
@@ -9902,7 +9902,7 @@
                 <w:rFonts w:ascii="Calibri" w:hAnsi="Calibri"/>
                 <w:sz w:val="20"/>
               </w:rPr>
-              <w:t xml:space="default">2.44 (1.86 to 3.21)</w:t>
+              <w:t xml:space="default">2.45 (1.86 to 3.22)</w:t>
             </w:r>
           </w:p>
         </w:tc>
@@ -9979,7 +9979,7 @@
                 <w:rFonts w:ascii="Calibri" w:hAnsi="Calibri"/>
                 <w:sz w:val="20"/>
               </w:rPr>
-              <w:t xml:space="default">2.24 (1.76 to 2.85)</w:t>
+              <w:t xml:space="default">2.21 (1.73 to 2.82)</w:t>
             </w:r>
           </w:p>
         </w:tc>
@@ -10056,7 +10056,7 @@
                 <w:rFonts w:ascii="Calibri" w:hAnsi="Calibri"/>
                 <w:sz w:val="20"/>
               </w:rPr>
-              <w:t xml:space="default">1.78 (1.29 to 2.45)</w:t>
+              <w:t xml:space="default">1.80 (1.31 to 2.48)</w:t>
             </w:r>
           </w:p>
         </w:tc>
@@ -10133,7 +10133,7 @@
                 <w:rFonts w:ascii="Calibri" w:hAnsi="Calibri"/>
                 <w:sz w:val="20"/>
               </w:rPr>
-              <w:t xml:space="default">2.08 (1.60 to 2.70)</w:t>
+              <w:t xml:space="default">2.10 (1.61 to 2.73)</w:t>
             </w:r>
           </w:p>
         </w:tc>
@@ -10210,31 +10210,31 @@
                 <w:rFonts w:ascii="Calibri" w:hAnsi="Calibri"/>
                 <w:sz w:val="20"/>
               </w:rPr>
-              <w:t xml:space="default">1.03 (0.69 to 1.56)</w:t>
-            </w:r>
-          </w:p>
-        </w:tc>
-        <w:tc>
-          <w:tcPr>
-            <w:tcBorders>
-              <w:top w:val="single" w:space="0" w:color="D3D3D3"/>
-              <w:bottom w:val="single" w:space="0" w:color="D3D3D3"/>
-              <w:start w:val="single" w:space="0" w:color="D3D3D3"/>
-              <w:end w:val="single" w:space="0" w:color="D3D3D3"/>
-            </w:tcBorders>
-          </w:tcPr>
-          <w:p>
-            <w:pPr>
-              <w:spacing w:before="0" w:after="60"/>
-              <w:keepNext/>
-              <w:jc w:val="center"/>
-            </w:pPr>
-            <w:r>
-              <w:rPr>
-                <w:rFonts w:ascii="Calibri" w:hAnsi="Calibri"/>
-                <w:sz w:val="20"/>
-              </w:rPr>
-              <w:t xml:space="default">0.87</w:t>
+              <w:t xml:space="default">1.03 (0.68 to 1.54)</w:t>
+            </w:r>
+          </w:p>
+        </w:tc>
+        <w:tc>
+          <w:tcPr>
+            <w:tcBorders>
+              <w:top w:val="single" w:space="0" w:color="D3D3D3"/>
+              <w:bottom w:val="single" w:space="0" w:color="D3D3D3"/>
+              <w:start w:val="single" w:space="0" w:color="D3D3D3"/>
+              <w:end w:val="single" w:space="0" w:color="D3D3D3"/>
+            </w:tcBorders>
+          </w:tcPr>
+          <w:p>
+            <w:pPr>
+              <w:spacing w:before="0" w:after="60"/>
+              <w:keepNext/>
+              <w:jc w:val="center"/>
+            </w:pPr>
+            <w:r>
+              <w:rPr>
+                <w:rFonts w:ascii="Calibri" w:hAnsi="Calibri"/>
+                <w:sz w:val="20"/>
+              </w:rPr>
+              <w:t xml:space="default">0.89</w:t>
             </w:r>
           </w:p>
         </w:tc>
@@ -10287,7 +10287,7 @@
                 <w:rFonts w:ascii="Calibri" w:hAnsi="Calibri"/>
                 <w:sz w:val="20"/>
               </w:rPr>
-              <w:t xml:space="default">5.62 (3.48 to 9.07)</w:t>
+              <w:t xml:space="default">5.57 (3.46 to 8.98)</w:t>
             </w:r>
           </w:p>
         </w:tc>
@@ -10364,7 +10364,7 @@
                 <w:rFonts w:ascii="Calibri" w:hAnsi="Calibri"/>
                 <w:sz w:val="20"/>
               </w:rPr>
-              <w:t xml:space="default">19.2 (12.7 to 28.9)</w:t>
+              <w:t xml:space="default">19.3 (12.8 to 29.0)</w:t>
             </w:r>
           </w:p>
         </w:tc>
@@ -10441,7 +10441,7 @@
                 <w:rFonts w:ascii="Calibri" w:hAnsi="Calibri"/>
                 <w:sz w:val="20"/>
               </w:rPr>
-              <w:t xml:space="default">2.35 (1.73 to 3.20)</w:t>
+              <w:t xml:space="default">2.33 (1.71 to 3.17)</w:t>
             </w:r>
           </w:p>
         </w:tc>
@@ -10595,31 +10595,31 @@
                 <w:rFonts w:ascii="Calibri" w:hAnsi="Calibri"/>
                 <w:sz w:val="20"/>
               </w:rPr>
-              <w:t xml:space="default">1.14 (0.85 to 1.51)</w:t>
-            </w:r>
-          </w:p>
-        </w:tc>
-        <w:tc>
-          <w:tcPr>
-            <w:tcBorders>
-              <w:top w:val="single" w:space="0" w:color="D3D3D3"/>
-              <w:bottom w:val="single" w:space="0" w:color="D3D3D3"/>
-              <w:start w:val="single" w:space="0" w:color="D3D3D3"/>
-              <w:end w:val="single" w:space="0" w:color="D3D3D3"/>
-            </w:tcBorders>
-          </w:tcPr>
-          <w:p>
-            <w:pPr>
-              <w:spacing w:before="0" w:after="60"/>
-              <w:keepNext/>
-              <w:jc w:val="center"/>
-            </w:pPr>
-            <w:r>
-              <w:rPr>
-                <w:rFonts w:ascii="Calibri" w:hAnsi="Calibri"/>
-                <w:sz w:val="20"/>
-              </w:rPr>
-              <w:t xml:space="default">0.38</w:t>
+              <w:t xml:space="default">1.12 (0.84 to 1.50)</w:t>
+            </w:r>
+          </w:p>
+        </w:tc>
+        <w:tc>
+          <w:tcPr>
+            <w:tcBorders>
+              <w:top w:val="single" w:space="0" w:color="D3D3D3"/>
+              <w:bottom w:val="single" w:space="0" w:color="D3D3D3"/>
+              <w:start w:val="single" w:space="0" w:color="D3D3D3"/>
+              <w:end w:val="single" w:space="0" w:color="D3D3D3"/>
+            </w:tcBorders>
+          </w:tcPr>
+          <w:p>
+            <w:pPr>
+              <w:spacing w:before="0" w:after="60"/>
+              <w:keepNext/>
+              <w:jc w:val="center"/>
+            </w:pPr>
+            <w:r>
+              <w:rPr>
+                <w:rFonts w:ascii="Calibri" w:hAnsi="Calibri"/>
+                <w:sz w:val="20"/>
+              </w:rPr>
+              <w:t xml:space="default">0.43</w:t>
             </w:r>
           </w:p>
         </w:tc>

</xml_diff>